<commit_message>
11th one. Hardcore android!!! [Wish me luck]
</commit_message>
<xml_diff>
--- a/Chukwuemeka Chukwulobe - Resume.docx
+++ b/Chukwuemeka Chukwulobe - Resume.docx
@@ -328,7 +328,7 @@
           </mc:Choice>
           <mc:Fallback>
             <w:pict>
-              <v:line w14:anchorId="0DFC105A" id="Straight Connector 11" o:spid="_x0000_s1026" style="position:absolute;z-index:251678720;visibility:visible;mso-wrap-style:square;mso-width-percent:0;mso-height-percent:0;mso-wrap-distance-left:9pt;mso-wrap-distance-top:0;mso-wrap-distance-right:9pt;mso-wrap-distance-bottom:0;mso-position-horizontal:absolute;mso-position-horizontal-relative:text;mso-position-vertical:absolute;mso-position-vertical-relative:text;mso-width-percent:0;mso-height-percent:0;mso-width-relative:margin;mso-height-relative:margin" from="171pt,28.2pt" to="448.5pt,28.2pt" o:gfxdata="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" strokecolor="#8eaadb [1944]" strokeweight=".5pt">
+              <v:line w14:anchorId="4FD6288C" id="Straight Connector 11" o:spid="_x0000_s1026" style="position:absolute;z-index:251678720;visibility:visible;mso-wrap-style:square;mso-width-percent:0;mso-height-percent:0;mso-wrap-distance-left:9pt;mso-wrap-distance-top:0;mso-wrap-distance-right:9pt;mso-wrap-distance-bottom:0;mso-position-horizontal:absolute;mso-position-horizontal-relative:text;mso-position-vertical:absolute;mso-position-vertical-relative:text;mso-width-percent:0;mso-height-percent:0;mso-width-relative:margin;mso-height-relative:margin" from="171pt,28.2pt" to="448.5pt,28.2pt" o:gfxdata="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" strokecolor="#8eaadb [1944]" strokeweight=".5pt">
                 <v:stroke joinstyle="miter"/>
               </v:line>
             </w:pict>
@@ -772,7 +772,19 @@
         <w:t>Languages:</w:t>
       </w:r>
       <w:r>
-        <w:t xml:space="preserve"> Java (expert), C++ (proficient), C# (profi</w:t>
+        <w:t xml:space="preserve"> Java (expert), </w:t>
+      </w:r>
+      <w:r>
+        <w:t>Kotlin (</w:t>
+      </w:r>
+      <w:r>
+        <w:t>proficient</w:t>
+      </w:r>
+      <w:r>
+        <w:t xml:space="preserve">), </w:t>
+      </w:r>
+      <w:r>
+        <w:t>C++ (proficient), C# (profi</w:t>
       </w:r>
       <w:r>
         <w:t xml:space="preserve">cient), SQL (proficient), ‘HTML, </w:t>
@@ -802,22 +814,7 @@
         <w:t xml:space="preserve">, </w:t>
       </w:r>
       <w:r>
-        <w:t xml:space="preserve">Swift 4 (basics), </w:t>
-      </w:r>
-      <w:r>
-        <w:t xml:space="preserve">Kotlin (basics), </w:t>
-      </w:r>
-      <w:r>
-        <w:t>Dart (</w:t>
-      </w:r>
-      <w:r>
-        <w:t>basics</w:t>
-      </w:r>
-      <w:r>
-        <w:t>)</w:t>
-      </w:r>
-      <w:r>
-        <w:t>.</w:t>
+        <w:t>Swift 4 (basics).</w:t>
       </w:r>
     </w:p>
     <w:p>
@@ -866,7 +863,25 @@
         <w:t xml:space="preserve"> </w:t>
       </w:r>
       <w:r>
-        <w:t xml:space="preserve">Mobile app development (android and iOS), </w:t>
+        <w:t xml:space="preserve">Mobile </w:t>
+      </w:r>
+      <w:r>
+        <w:t>A</w:t>
+      </w:r>
+      <w:r>
+        <w:t xml:space="preserve">pp </w:t>
+      </w:r>
+      <w:r>
+        <w:t>D</w:t>
+      </w:r>
+      <w:r>
+        <w:t>evelopment (</w:t>
+      </w:r>
+      <w:r>
+        <w:t>A</w:t>
+      </w:r>
+      <w:r>
+        <w:t xml:space="preserve">ndroid and iOS), </w:t>
       </w:r>
       <w:r>
         <w:t>Microsoft Offic</w:t>
@@ -878,10 +893,16 @@
         <w:t xml:space="preserve"> Design,</w:t>
       </w:r>
       <w:r>
-        <w:t xml:space="preserve"> Flutter,</w:t>
-      </w:r>
-      <w:r>
-        <w:t xml:space="preserve"> Material Design, openGL, Unreal Engine, Windows Terminal, VHDL, Unit Testing, Version Control, Data Structures and Algorithm design.</w:t>
+        <w:t xml:space="preserve"> </w:t>
+      </w:r>
+      <w:r>
+        <w:t>Material Design,</w:t>
+      </w:r>
+      <w:r>
+        <w:t xml:space="preserve"> UX Design,</w:t>
+      </w:r>
+      <w:r>
+        <w:t xml:space="preserve"> openGL, Unreal Engine, Windows Terminal, VHDL, Unit Testing, Version Control, Data Structures and Algorithm design.</w:t>
       </w:r>
     </w:p>
     <w:p>
@@ -986,7 +1007,19 @@
         <w:rPr>
           <w:rStyle w:val="Style1Char"/>
         </w:rPr>
-        <w:t xml:space="preserve">Computer Village Hub </w:t>
+        <w:t>Computer Village Hub</w:t>
+      </w:r>
+      <w:r>
+        <w:rPr>
+          <w:rStyle w:val="Style1Char"/>
+        </w:rPr>
+        <w:t>,</w:t>
+      </w:r>
+      <w:r>
+        <w:rPr>
+          <w:rStyle w:val="Style1Char"/>
+        </w:rPr>
+        <w:t xml:space="preserve"> </w:t>
       </w:r>
       <w:hyperlink r:id="rId8" w:history="1">
         <w:r>
@@ -1027,8 +1060,6 @@
       <w:r>
         <w:t>.</w:t>
       </w:r>
-      <w:bookmarkStart w:id="0" w:name="_GoBack"/>
-      <w:bookmarkEnd w:id="0"/>
     </w:p>
     <w:p>
       <w:pPr>
@@ -1072,6 +1103,8 @@
         </w:rPr>
         <w:t>Software Engineer Intern</w:t>
       </w:r>
+      <w:bookmarkStart w:id="0" w:name="_GoBack"/>
+      <w:bookmarkEnd w:id="0"/>
       <w:r>
         <w:br/>
         <w:t xml:space="preserve">- </w:t>
@@ -1625,15 +1658,6 @@
       <w:r>
         <w:br/>
         <w:t>B.Sc. Computer Engineering. Second Class (Upper Division)</w:t>
-      </w:r>
-      <w:r>
-        <w:t xml:space="preserve"> (</w:t>
-      </w:r>
-      <w:r>
-        <w:t xml:space="preserve">CGPA: </w:t>
-      </w:r>
-      <w:r>
-        <w:t>4.11/5.00)</w:t>
       </w:r>
       <w:r>
         <w:br/>
@@ -3849,7 +3873,7 @@
 </file>
 
 <file path=customXml/itemProps1.xml><?xml version="1.0" encoding="utf-8"?>
-<ds:datastoreItem xmlns:ds="http://schemas.openxmlformats.org/officeDocument/2006/customXml" ds:itemID="{FC84D23D-1BF3-4CC0-B2B4-51FFD0485E58}">
+<ds:datastoreItem xmlns:ds="http://schemas.openxmlformats.org/officeDocument/2006/customXml" ds:itemID="{23F1D862-F91C-4DA5-BD9A-59E9FBCB5ECA}">
   <ds:schemaRefs>
     <ds:schemaRef ds:uri="http://schemas.openxmlformats.org/officeDocument/2006/bibliography"/>
   </ds:schemaRefs>

</xml_diff>